<commit_message>
Changed time of first cowboy fest event per Nancy Gallardo.
</commit_message>
<xml_diff>
--- a/Copy/2019-Spring/HartOfTheMatter-Spring2019-Vol32-Num1/Lead Article/CowboyFest.docx
+++ b/Copy/2019-Spring/HartOfTheMatter-Spring2019-Vol32-Num1/Lead Article/CowboyFest.docx
@@ -140,7 +140,15 @@
               <w:t>th</w:t>
             </w:r>
             <w:r>
-              <w:t> at 7pm for $20</w:t>
+              <w:t xml:space="preserve"> at </w:t>
+            </w:r>
+            <w:r>
+              <w:t>6:30</w:t>
+            </w:r>
+            <w:bookmarkStart w:id="0" w:name="_GoBack"/>
+            <w:bookmarkEnd w:id="0"/>
+            <w:r>
+              <w:t>pm for $20</w:t>
             </w:r>
           </w:p>
           <w:p>
@@ -260,10 +268,7 @@
               <w:t>Join the Friends of Hart Park for an evening of music with National Cash, a tribute to Johnny Cash. National Cash expertly escorts the audience on a trip down memory lane through Johnny Cash's musical repertoire, intertwining local stories and historical anecdotes with the music to help bring Johnny's bad-boy reputation to life, giving fans a taste of his time spent in the Ojai Valley. The perfect show for Johnny Cash fans new and old. National Cash's Johnny Cash Tribute is truly a show not to be missed.</w:t>
             </w:r>
           </w:p>
-          <w:p>
-            <w:bookmarkStart w:id="0" w:name="_GoBack"/>
-            <w:bookmarkEnd w:id="0"/>
-          </w:p>
+          <w:p/>
           <w:p>
             <w:pPr>
               <w:pBdr>
@@ -515,6 +520,7 @@
   <w:style w:type="character" w:default="1" w:styleId="DefaultParagraphFont">
     <w:name w:val="Default Paragraph Font"/>
     <w:uiPriority w:val="1"/>
+    <w:semiHidden/>
     <w:unhideWhenUsed/>
   </w:style>
   <w:style w:type="table" w:default="1" w:styleId="TableNormal">
@@ -714,6 +720,7 @@
   <w:style w:type="character" w:default="1" w:styleId="DefaultParagraphFont">
     <w:name w:val="Default Paragraph Font"/>
     <w:uiPriority w:val="1"/>
+    <w:semiHidden/>
     <w:unhideWhenUsed/>
   </w:style>
   <w:style w:type="table" w:default="1" w:styleId="TableNormal">

</xml_diff>